<commit_message>
Trocei o nome do autor e adicionei um A
</commit_message>
<xml_diff>
--- a/atividademodelo.docx
+++ b/atividademodelo.docx
@@ -163,7 +163,7 @@
           <w:sz w:val="24"/>
           <w:szCs w:val="24"/>
         </w:rPr>
-        <w:t>JOANNA TAMASHIRO UJLAKI</w:t>
+        <w:t>JOSE MAURICIO DA CRUZ</w:t>
       </w:r>
       <w:r>
         <w:rPr>
@@ -236,6 +236,38 @@
         </w:rPr>
         <w:t>ALIMENTOS</w:t>
       </w:r>
+    </w:p>
+    <w:p>
+      <w:pPr>
+        <w:rPr>
+          <w:rFonts w:ascii="Arial" w:hAnsi="Arial" w:cs="Arial"/>
+          <w:b/>
+          <w:bCs/>
+          <w:sz w:val="24"/>
+          <w:szCs w:val="24"/>
+        </w:rPr>
+      </w:pPr>
+      <w:r>
+        <w:rPr>
+          <w:rFonts w:ascii="Arial" w:hAnsi="Arial" w:cs="Arial"/>
+          <w:b/>
+          <w:bCs/>
+          <w:sz w:val="24"/>
+          <w:szCs w:val="24"/>
+        </w:rPr>
+        <w:t>A</w:t>
+      </w:r>
+    </w:p>
+    <w:p>
+      <w:pPr>
+        <w:rPr>
+          <w:rFonts w:ascii="Arial" w:hAnsi="Arial" w:cs="Arial"/>
+          <w:b/>
+          <w:bCs/>
+          <w:sz w:val="24"/>
+          <w:szCs w:val="24"/>
+        </w:rPr>
+      </w:pPr>
     </w:p>
     <w:p>
       <w:pPr>
@@ -358,20 +390,8 @@
           <w:szCs w:val="23"/>
           <w:shd w:val="clear" w:color="auto" w:fill="FFFFFF"/>
         </w:rPr>
-        <w:t xml:space="preserve">Leite um pó, chips de banana/maçã, café gourmet solúvel </w:t>
-      </w:r>
-      <w:proofErr w:type="gramStart"/>
-      <w:r>
-        <w:rPr>
-          <w:rFonts w:ascii="Poppins" w:hAnsi="Poppins" w:cs="Poppins"/>
-          <w:color w:val="212529"/>
-          <w:sz w:val="23"/>
-          <w:szCs w:val="23"/>
-          <w:shd w:val="clear" w:color="auto" w:fill="FFFFFF"/>
-        </w:rPr>
-        <w:t>etc..</w:t>
-      </w:r>
-      <w:proofErr w:type="gramEnd"/>
+        <w:t>Leite um pó, chips de banana/maçã, café gourmet solúvel etc..</w:t>
+      </w:r>
     </w:p>
     <w:p>
       <w:pPr>
@@ -452,105 +472,17 @@
           <w:szCs w:val="23"/>
           <w:shd w:val="clear" w:color="auto" w:fill="FFFFFF"/>
         </w:rPr>
-        <w:t xml:space="preserve"> A secagem consiste na remoção de líquido (centrifugação /vaporização) de um material sólido. No caso da vaporização a mesma acontece com </w:t>
-      </w:r>
-      <w:proofErr w:type="spellStart"/>
-      <w:r>
-        <w:rPr>
-          <w:rFonts w:ascii="Poppins" w:hAnsi="Poppins" w:cs="Poppins"/>
-          <w:color w:val="212529"/>
-          <w:sz w:val="23"/>
-          <w:szCs w:val="23"/>
-          <w:shd w:val="clear" w:color="auto" w:fill="FFFFFF"/>
-        </w:rPr>
-        <w:t>T°C</w:t>
-      </w:r>
-      <w:proofErr w:type="spellEnd"/>
-      <w:r>
-        <w:rPr>
-          <w:rFonts w:ascii="Poppins" w:hAnsi="Poppins" w:cs="Poppins"/>
-          <w:color w:val="212529"/>
-          <w:sz w:val="23"/>
-          <w:szCs w:val="23"/>
-          <w:shd w:val="clear" w:color="auto" w:fill="FFFFFF"/>
-        </w:rPr>
-        <w:t xml:space="preserve"> inferior a </w:t>
-      </w:r>
-      <w:proofErr w:type="spellStart"/>
-      <w:r>
-        <w:rPr>
-          <w:rFonts w:ascii="Poppins" w:hAnsi="Poppins" w:cs="Poppins"/>
-          <w:color w:val="212529"/>
-          <w:sz w:val="23"/>
-          <w:szCs w:val="23"/>
-          <w:shd w:val="clear" w:color="auto" w:fill="FFFFFF"/>
-        </w:rPr>
-        <w:t>T°C</w:t>
-      </w:r>
-      <w:proofErr w:type="spellEnd"/>
-      <w:r>
-        <w:rPr>
-          <w:rFonts w:ascii="Poppins" w:hAnsi="Poppins" w:cs="Poppins"/>
-          <w:color w:val="212529"/>
-          <w:sz w:val="23"/>
-          <w:szCs w:val="23"/>
-          <w:shd w:val="clear" w:color="auto" w:fill="FFFFFF"/>
-        </w:rPr>
-        <w:t xml:space="preserve"> do liquido que se deseja retirar do </w:t>
-      </w:r>
-      <w:proofErr w:type="spellStart"/>
-      <w:r>
-        <w:rPr>
-          <w:rFonts w:ascii="Poppins" w:hAnsi="Poppins" w:cs="Poppins"/>
-          <w:color w:val="212529"/>
-          <w:sz w:val="23"/>
-          <w:szCs w:val="23"/>
-          <w:shd w:val="clear" w:color="auto" w:fill="FFFFFF"/>
-        </w:rPr>
-        <w:t>mateiral</w:t>
-      </w:r>
-      <w:proofErr w:type="spellEnd"/>
-      <w:r>
-        <w:rPr>
-          <w:rFonts w:ascii="Poppins" w:hAnsi="Poppins" w:cs="Poppins"/>
-          <w:color w:val="212529"/>
-          <w:sz w:val="23"/>
-          <w:szCs w:val="23"/>
-          <w:shd w:val="clear" w:color="auto" w:fill="FFFFFF"/>
-        </w:rPr>
-        <w:t xml:space="preserve"> sólido</w:t>
-      </w:r>
-      <w:r>
-        <w:rPr>
-          <w:rFonts w:ascii="Poppins" w:hAnsi="Poppins" w:cs="Poppins"/>
-          <w:color w:val="212529"/>
-          <w:sz w:val="23"/>
-          <w:szCs w:val="23"/>
-          <w:shd w:val="clear" w:color="auto" w:fill="FFFFFF"/>
-        </w:rPr>
-        <w:t xml:space="preserve">, sendo assim, essa operação remove pequenas quantidades de água de um sólido. Já a evaporação baseia-se na remoção de líquido de uma solução líquida, essa remoção é feita apenas por vaporização, que ocorre na </w:t>
-      </w:r>
-      <w:proofErr w:type="spellStart"/>
-      <w:r>
-        <w:rPr>
-          <w:rFonts w:ascii="Poppins" w:hAnsi="Poppins" w:cs="Poppins"/>
-          <w:color w:val="212529"/>
-          <w:sz w:val="23"/>
-          <w:szCs w:val="23"/>
-          <w:shd w:val="clear" w:color="auto" w:fill="FFFFFF"/>
-        </w:rPr>
-        <w:t>T°C</w:t>
-      </w:r>
-      <w:proofErr w:type="spellEnd"/>
-      <w:r>
-        <w:rPr>
-          <w:rFonts w:ascii="Poppins" w:hAnsi="Poppins" w:cs="Poppins"/>
-          <w:color w:val="212529"/>
-          <w:sz w:val="23"/>
-          <w:szCs w:val="23"/>
-          <w:shd w:val="clear" w:color="auto" w:fill="FFFFFF"/>
-        </w:rPr>
-        <w:t xml:space="preserve"> de ebulição do líquido que se quer retirar da solução líquida, assim, nesta operação ocorre a remoção de grandes quantidades de água de uma solução</w:t>
+        <w:t xml:space="preserve"> A secagem consiste na remoção de líquido (centrifugação /vaporização) de um material sólido. No caso da vaporização a mesma acontece com T°C inferior a T°C do liquido que se deseja retirar do mateiral sólido</w:t>
+      </w:r>
+      <w:r>
+        <w:rPr>
+          <w:rFonts w:ascii="Poppins" w:hAnsi="Poppins" w:cs="Poppins"/>
+          <w:color w:val="212529"/>
+          <w:sz w:val="23"/>
+          <w:szCs w:val="23"/>
+          <w:shd w:val="clear" w:color="auto" w:fill="FFFFFF"/>
+        </w:rPr>
+        <w:t>, sendo assim, essa operação remove pequenas quantidades de água de um sólido. Já a evaporação baseia-se na remoção de líquido de uma solução líquida, essa remoção é feita apenas por vaporização, que ocorre na T°C de ebulição do líquido que se quer retirar da solução líquida, assim, nesta operação ocorre a remoção de grandes quantidades de água de uma solução</w:t>
       </w:r>
     </w:p>
     <w:p>
@@ -808,7 +740,18 @@
           <w:szCs w:val="23"/>
           <w:shd w:val="clear" w:color="auto" w:fill="FFFFFF"/>
         </w:rPr>
-        <w:t xml:space="preserve">equipamentos mais simples e baratos e existe menor possibilidade de danos causados ao produto em razão de seu superaquecimento. </w:t>
+        <w:t xml:space="preserve">equipamentos mais simples e baratos e existe menor possibilidade de </w:t>
+      </w:r>
+      <w:r>
+        <w:rPr>
+          <w:rFonts w:ascii="Poppins" w:hAnsi="Poppins" w:cs="Poppins"/>
+          <w:color w:val="212529"/>
+          <w:sz w:val="23"/>
+          <w:szCs w:val="23"/>
+          <w:shd w:val="clear" w:color="auto" w:fill="FFFFFF"/>
+        </w:rPr>
+        <w:lastRenderedPageBreak/>
+        <w:t xml:space="preserve">danos causados ao produto em razão de seu superaquecimento. </w:t>
       </w:r>
       <w:r>
         <w:rPr>
@@ -870,7 +813,6 @@
           <w:szCs w:val="23"/>
           <w:shd w:val="clear" w:color="auto" w:fill="FFFFFF"/>
         </w:rPr>
-        <w:lastRenderedPageBreak/>
         <w:t xml:space="preserve">Já em contato indireto </w:t>
       </w:r>
       <w:r>
@@ -1315,7 +1257,6 @@
           <w:szCs w:val="23"/>
           <w:shd w:val="clear" w:color="auto" w:fill="FFFFFF"/>
         </w:rPr>
-        <w:lastRenderedPageBreak/>
         <w:t>Como são divididos os períodos de secagem e quais as diferenças fundamentais entre eles?</w:t>
       </w:r>
     </w:p>

</xml_diff>